<commit_message>
optimise wave and add spec doc
</commit_message>
<xml_diff>
--- a/HCf460/DOC/规格说明.docx
+++ b/HCf460/DOC/规格说明.docx
@@ -193,7 +193,13 @@
         <w:rPr>
           <w:rFonts w:hint="eastAsia"/>
         </w:rPr>
-        <w:t>R=1.5M</w:t>
+        <w:t>R=0.8</w:t>
+      </w:r>
+      <w:r>
+        <w:rPr>
+          <w:rFonts w:hint="eastAsia"/>
+        </w:rPr>
+        <w:t>M</w:t>
       </w:r>
       <w:r>
         <w:rPr>
@@ -298,7 +304,13 @@
         <w:rPr>
           <w:rFonts w:hint="eastAsia"/>
         </w:rPr>
-        <w:t>R=0.05M</w:t>
+        <w:t>R=0.08</w:t>
+      </w:r>
+      <w:r>
+        <w:rPr>
+          <w:rFonts w:hint="eastAsia"/>
+        </w:rPr>
+        <w:t>M</w:t>
       </w:r>
       <w:r>
         <w:rPr>

</xml_diff>

<commit_message>
use liwei as target, tested and passed spec
</commit_message>
<xml_diff>
--- a/HCf460/DOC/规格说明.docx
+++ b/HCf460/DOC/规格说明.docx
@@ -113,7 +113,13 @@
         <w:rPr>
           <w:rFonts w:hint="eastAsia"/>
         </w:rPr>
-        <w:t>R=0.8M</w:t>
+        <w:t>R=0.8</w:t>
+      </w:r>
+      <w:r>
+        <w:rPr>
+          <w:rFonts w:hint="eastAsia"/>
+        </w:rPr>
+        <w:t>M</w:t>
       </w:r>
       <w:r>
         <w:rPr>
@@ -193,7 +199,7 @@
         <w:rPr>
           <w:rFonts w:hint="eastAsia"/>
         </w:rPr>
-        <w:t>R=0.8</w:t>
+        <w:t>R=1.0</w:t>
       </w:r>
       <w:r>
         <w:rPr>

</xml_diff>